<commit_message>
restore witch's function and make unidentified curse item visible
</commit_message>
<xml_diff>
--- a/README-zh.docx
+++ b/README-zh.docx
@@ -8,7 +8,11 @@
       </w:pPr>
       <w:bookmarkStart w:id="0" w:name="new-features"/>
       <w:r>
-        <w:t>New Features</w:t>
+        <w:rPr>
+          <w:rFonts w:hint="eastAsia"/>
+          <w:lang w:eastAsia="zh-CN"/>
+        </w:rPr>
+        <w:t>模组特点</w:t>
       </w:r>
     </w:p>
     <w:p>
@@ -111,7 +115,11 @@
       <w:bookmarkStart w:id="1" w:name="new-curses"/>
       <w:bookmarkEnd w:id="0"/>
       <w:r>
-        <w:t>New Curses</w:t>
+        <w:rPr>
+          <w:rFonts w:hint="eastAsia"/>
+          <w:lang w:eastAsia="zh-CN"/>
+        </w:rPr>
+        <w:t>新增诅咒</w:t>
       </w:r>
     </w:p>
     <w:tbl>
@@ -314,14 +322,31 @@
               <w:pStyle w:val="Compact"/>
             </w:pPr>
             <w:r>
-              <w:t xml:space="preserve">+15% </w:t>
+              <w:t>+1</w:t>
             </w:r>
             <w:r>
               <w:rPr>
                 <w:rFonts w:hint="eastAsia"/>
                 <w:lang w:eastAsia="zh-CN"/>
               </w:rPr>
-              <w:t>奇观效果</w:t>
+              <w:t>0</w:t>
+            </w:r>
+            <w:r>
+              <w:t xml:space="preserve">% </w:t>
+            </w:r>
+            <w:r>
+              <w:rPr>
+                <w:rFonts w:hint="eastAsia"/>
+                <w:lang w:eastAsia="zh-CN"/>
+              </w:rPr>
+              <w:t>奇观</w:t>
+            </w:r>
+            <w:r>
+              <w:rPr>
+                <w:rFonts w:hint="eastAsia"/>
+                <w:lang w:eastAsia="zh-CN"/>
+              </w:rPr>
+              <w:t>几率</w:t>
             </w:r>
           </w:p>
         </w:tc>

</xml_diff>